<commit_message>
Modified Github_Rules_ Manual, W: Added new rule, D: Added (W: and D:), Date: 21-11-2014
</commit_message>
<xml_diff>
--- a/Github_Rules_Manual.docx
+++ b/Github_Rules_Manual.docx
@@ -48,8 +48,71 @@
       <w:pPr>
         <w:rPr>
           <w:rFonts w:ascii="Century" w:hAnsi="Century"/>
-        </w:rPr>
-      </w:pPr>
+          <w:sz w:val="24"/>
+          <w:szCs w:val="24"/>
+        </w:rPr>
+      </w:pPr>
+      <w:r>
+        <w:rPr>
+          <w:rFonts w:ascii="Century" w:hAnsi="Century"/>
+          <w:b/>
+          <w:sz w:val="40"/>
+          <w:szCs w:val="40"/>
+        </w:rPr>
+        <w:t>Stap BELANGRIJK!!!:</w:t>
+      </w:r>
+      <w:r>
+        <w:rPr>
+          <w:rFonts w:ascii="Century" w:hAnsi="Century"/>
+          <w:b/>
+          <w:sz w:val="40"/>
+          <w:szCs w:val="40"/>
+        </w:rPr>
+        <w:br/>
+      </w:r>
+      <w:r>
+        <w:rPr>
+          <w:rFonts w:ascii="Century" w:hAnsi="Century"/>
+          <w:sz w:val="24"/>
+          <w:szCs w:val="24"/>
+        </w:rPr>
+        <w:t>EERST SYNCEN VOORDAT JE GAAT COMMITEN!!!</w:t>
+      </w:r>
+    </w:p>
+    <w:p>
+      <w:pPr>
+        <w:rPr>
+          <w:rFonts w:ascii="Century" w:hAnsi="Century"/>
+          <w:sz w:val="24"/>
+          <w:szCs w:val="24"/>
+        </w:rPr>
+      </w:pPr>
+      <w:r>
+        <w:rPr>
+          <w:rFonts w:ascii="Century" w:hAnsi="Century"/>
+          <w:b/>
+          <w:sz w:val="40"/>
+          <w:szCs w:val="40"/>
+        </w:rPr>
+        <w:t>Stap 0:</w:t>
+      </w:r>
+      <w:r>
+        <w:rPr>
+          <w:rFonts w:ascii="Century" w:hAnsi="Century"/>
+          <w:b/>
+          <w:sz w:val="40"/>
+          <w:szCs w:val="40"/>
+        </w:rPr>
+        <w:br/>
+      </w:r>
+      <w:r>
+        <w:rPr>
+          <w:rFonts w:ascii="Century" w:hAnsi="Century"/>
+          <w:sz w:val="24"/>
+          <w:szCs w:val="24"/>
+        </w:rPr>
+        <w:t>Commit altijd met de naam van het document(en).</w:t>
+      </w:r>
     </w:p>
     <w:p>
       <w:pPr>
@@ -83,25 +146,8 @@
           <w:sz w:val="24"/>
           <w:szCs w:val="24"/>
         </w:rPr>
-        <w:t>Commit alti</w:t>
-      </w:r>
-      <w:r>
-        <w:rPr>
-          <w:rFonts w:ascii="Century" w:hAnsi="Century"/>
-          <w:sz w:val="24"/>
-          <w:szCs w:val="24"/>
-        </w:rPr>
-        <w:t>jd met de naam van het document(en).</w:t>
-      </w:r>
-    </w:p>
-    <w:p>
-      <w:pPr>
-        <w:rPr>
-          <w:rFonts w:ascii="Century" w:hAnsi="Century"/>
-          <w:sz w:val="24"/>
-          <w:szCs w:val="24"/>
-        </w:rPr>
-      </w:pPr>
+        <w:t>Zet de datum van de commitdatum erin.</w:t>
+      </w:r>
     </w:p>
     <w:p>
       <w:pPr>
@@ -136,17 +182,17 @@
           <w:sz w:val="24"/>
           <w:szCs w:val="24"/>
         </w:rPr>
-        <w:t>Zet de datum van de commitdatum erin.</w:t>
-      </w:r>
-    </w:p>
-    <w:p>
-      <w:pPr>
-        <w:rPr>
-          <w:rFonts w:ascii="Century" w:hAnsi="Century"/>
-          <w:sz w:val="24"/>
-          <w:szCs w:val="24"/>
-        </w:rPr>
-      </w:pPr>
+        <w:t>Geef aan 'waarom' je iets veranderd hebt met bijvoorbeeld: W: Verkeerde positie afbeelding.</w:t>
+      </w:r>
+      <w:r>
+        <w:rPr>
+          <w:rFonts w:ascii="Century" w:hAnsi="Century"/>
+          <w:sz w:val="24"/>
+          <w:szCs w:val="24"/>
+        </w:rPr>
+        <w:br/>
+        <w:t>Geef aan 'daarom' je iets veranderd hebt met bijvoorbeeld: D: Het stond niet op de juiste positie.</w:t>
+      </w:r>
     </w:p>
     <w:p>
       <w:pPr>
@@ -188,15 +234,6 @@
       <w:pPr>
         <w:rPr>
           <w:rFonts w:ascii="Century" w:hAnsi="Century"/>
-          <w:sz w:val="24"/>
-          <w:szCs w:val="24"/>
-        </w:rPr>
-      </w:pPr>
-    </w:p>
-    <w:p>
-      <w:pPr>
-        <w:rPr>
-          <w:rFonts w:ascii="Century" w:hAnsi="Century"/>
           <w:b/>
           <w:sz w:val="40"/>
           <w:szCs w:val="40"/>
@@ -348,15 +385,6 @@
         <w:tab/>
         <w:t>Removed (naam van document), Date: (datum)</w:t>
       </w:r>
-    </w:p>
-    <w:p>
-      <w:pPr>
-        <w:rPr>
-          <w:rFonts w:ascii="Century" w:hAnsi="Century"/>
-          <w:sz w:val="24"/>
-          <w:szCs w:val="24"/>
-        </w:rPr>
-      </w:pPr>
     </w:p>
     <w:p>
       <w:pPr>
@@ -462,6 +490,32 @@
           <w:szCs w:val="24"/>
         </w:rPr>
       </w:pPr>
+      <w:r>
+        <w:rPr>
+          <w:rFonts w:ascii="Century" w:hAnsi="Century"/>
+          <w:b/>
+          <w:sz w:val="40"/>
+          <w:szCs w:val="40"/>
+        </w:rPr>
+        <w:t>Stap BELANGRIJK!!!:</w:t>
+      </w:r>
+      <w:r>
+        <w:rPr>
+          <w:rFonts w:ascii="Century" w:hAnsi="Century"/>
+          <w:b/>
+          <w:sz w:val="40"/>
+          <w:szCs w:val="40"/>
+        </w:rPr>
+        <w:br/>
+      </w:r>
+      <w:r>
+        <w:rPr>
+          <w:rFonts w:ascii="Century" w:hAnsi="Century"/>
+          <w:sz w:val="24"/>
+          <w:szCs w:val="24"/>
+        </w:rPr>
+        <w:t>EERST SYNCEN VOORDAT JE GAAT COMMITEN!!!</w:t>
+      </w:r>
     </w:p>
     <w:p>
       <w:pPr>
@@ -511,15 +565,6 @@
       <w:pPr>
         <w:rPr>
           <w:rFonts w:ascii="Century" w:hAnsi="Century"/>
-          <w:sz w:val="24"/>
-          <w:szCs w:val="24"/>
-        </w:rPr>
-      </w:pPr>
-    </w:p>
-    <w:p>
-      <w:pPr>
-        <w:rPr>
-          <w:rFonts w:ascii="Century" w:hAnsi="Century"/>
           <w:b/>
           <w:sz w:val="40"/>
           <w:szCs w:val="40"/>
@@ -556,15 +601,6 @@
       <w:pPr>
         <w:rPr>
           <w:rFonts w:ascii="Century" w:hAnsi="Century"/>
-          <w:sz w:val="24"/>
-          <w:szCs w:val="24"/>
-        </w:rPr>
-      </w:pPr>
-    </w:p>
-    <w:p>
-      <w:pPr>
-        <w:rPr>
-          <w:rFonts w:ascii="Century" w:hAnsi="Century"/>
           <w:b/>
           <w:sz w:val="40"/>
           <w:szCs w:val="40"/>
@@ -598,22 +634,6 @@
       </w:r>
     </w:p>
     <w:p>
-      <w:pPr>
-        <w:rPr>
-          <w:rFonts w:ascii="Century" w:hAnsi="Century"/>
-          <w:sz w:val="24"/>
-          <w:szCs w:val="24"/>
-        </w:rPr>
-      </w:pPr>
-    </w:p>
-    <w:p>
-      <w:pPr>
-        <w:rPr>
-          <w:rFonts w:ascii="Century" w:hAnsi="Century"/>
-          <w:sz w:val="24"/>
-          <w:szCs w:val="24"/>
-        </w:rPr>
-      </w:pPr>
       <w:r>
         <w:rPr>
           <w:rFonts w:ascii="Century" w:hAnsi="Century"/>
@@ -623,17 +643,17 @@
         </w:rPr>
         <w:t>Stap 4:</w:t>
       </w:r>
-    </w:p>
-    <w:p>
-      <w:pPr>
-        <w:pStyle w:val="Kop3"/>
-        <w:rPr>
-          <w:color w:val="auto"/>
-        </w:rPr>
-      </w:pPr>
-      <w:r>
-        <w:rPr>
-          <w:color w:val="auto"/>
+      <w:r>
+        <w:rPr>
+          <w:rFonts w:ascii="Century" w:hAnsi="Century"/>
+          <w:b/>
+          <w:sz w:val="40"/>
+          <w:szCs w:val="40"/>
+        </w:rPr>
+        <w:br/>
+      </w:r>
+      <w:r>
+        <w:rPr>
           <w:sz w:val="34"/>
           <w:szCs w:val="34"/>
         </w:rPr>
@@ -641,31 +661,24 @@
       </w:r>
       <w:r>
         <w:rPr>
-          <w:color w:val="auto"/>
           <w:sz w:val="34"/>
           <w:szCs w:val="34"/>
         </w:rPr>
         <w:br/>
       </w:r>
       <w:r>
-        <w:rPr>
-          <w:color w:val="auto"/>
-        </w:rPr>
         <w:t>Commit de changes wat je hebt veranderd.</w:t>
       </w:r>
     </w:p>
     <w:p>
       <w:pPr>
-        <w:pStyle w:val="Kop3"/>
-        <w:rPr>
-          <w:color w:val="auto"/>
+        <w:rPr>
           <w:sz w:val="34"/>
           <w:szCs w:val="34"/>
         </w:rPr>
       </w:pPr>
       <w:r>
         <w:rPr>
-          <w:color w:val="auto"/>
           <w:sz w:val="34"/>
           <w:szCs w:val="34"/>
         </w:rPr>
@@ -673,31 +686,19 @@
       </w:r>
     </w:p>
     <w:p>
-      <w:pPr>
-        <w:pStyle w:val="Kop3"/>
-        <w:rPr>
-          <w:color w:val="auto"/>
-        </w:rPr>
-      </w:pPr>
-      <w:r>
-        <w:rPr>
-          <w:color w:val="auto"/>
-        </w:rPr>
+      <w:r>
         <w:t>Zet de datum van de commitdatum erin.</w:t>
       </w:r>
     </w:p>
     <w:p>
       <w:pPr>
-        <w:pStyle w:val="Kop3"/>
-        <w:rPr>
-          <w:color w:val="auto"/>
+        <w:rPr>
           <w:sz w:val="34"/>
           <w:szCs w:val="34"/>
         </w:rPr>
       </w:pPr>
       <w:r>
         <w:rPr>
-          <w:color w:val="auto"/>
           <w:sz w:val="34"/>
           <w:szCs w:val="34"/>
         </w:rPr>
@@ -706,294 +707,182 @@
     </w:p>
     <w:p>
       <w:pPr>
-        <w:pStyle w:val="Kop3"/>
-        <w:rPr>
+        <w:rPr>
+          <w:rFonts w:ascii="Century" w:hAnsi="Century"/>
+          <w:sz w:val="24"/>
+          <w:szCs w:val="24"/>
+        </w:rPr>
+      </w:pPr>
+      <w:r>
+        <w:t>Voorbeeld 1:</w:t>
+      </w:r>
+      <w:r>
+        <w:tab/>
+      </w:r>
+      <w:r>
+        <w:tab/>
+        <w:t>Added (*.</w:t>
+      </w:r>
+      <w:r>
+        <w:t>* file</w:t>
+      </w:r>
+      <w:r>
+        <w:t>, Regels (* t/m *), Date: (datum)</w:t>
+      </w:r>
+      <w:r>
+        <w:br/>
+        <w:t>Voorbeeld 2:</w:t>
+      </w:r>
+      <w:r>
+        <w:tab/>
+      </w:r>
+      <w:r>
+        <w:tab/>
+        <w:t xml:space="preserve">Modified </w:t>
+      </w:r>
+      <w:r>
+        <w:t xml:space="preserve">(*.* </w:t>
+      </w:r>
+      <w:r>
+        <w:t>file, Regels (* t/m *), Date: (datum)</w:t>
+      </w:r>
+      <w:r>
+        <w:br/>
+        <w:t>Voorbeeld 3:</w:t>
+      </w:r>
+      <w:r>
+        <w:tab/>
+      </w:r>
+      <w:r>
+        <w:tab/>
+      </w:r>
+      <w:r>
+        <w:t xml:space="preserve">Removed </w:t>
+      </w:r>
+      <w:r>
+        <w:t>(*.*</w:t>
+      </w:r>
+      <w:r>
+        <w:t xml:space="preserve"> file, Regels (* t/m *), Date: (datum)</w:t>
+      </w:r>
+      <w:r>
+        <w:br/>
+        <w:t>Voorbeeld 4:</w:t>
+      </w:r>
+      <w:r>
+        <w:tab/>
+      </w:r>
+      <w:r>
+        <w:tab/>
+        <w:t xml:space="preserve">Added </w:t>
+      </w:r>
+      <w:r>
+        <w:t xml:space="preserve">(*.* </w:t>
+      </w:r>
+      <w:r>
+        <w:t xml:space="preserve">file, Regels (* t/m *), </w:t>
+      </w:r>
+      <w:r>
+        <w:br/>
+      </w:r>
+      <w:r>
+        <w:tab/>
+      </w:r>
+      <w:r>
+        <w:tab/>
+      </w:r>
+      <w:r>
+        <w:tab/>
+      </w:r>
+      <w:r>
+        <w:t xml:space="preserve">Modified </w:t>
+      </w:r>
+      <w:r>
+        <w:t>(*.</w:t>
+      </w:r>
+      <w:r>
+        <w:t>*</w:t>
+      </w:r>
+      <w:r>
+        <w:t xml:space="preserve"> file, Regels (* t/m *), </w:t>
+      </w:r>
+      <w:r>
+        <w:tab/>
+      </w:r>
+      <w:r>
+        <w:tab/>
+      </w:r>
+      <w:r>
+        <w:tab/>
+      </w:r>
+      <w:r>
+        <w:br/>
+      </w:r>
+      <w:r>
+        <w:tab/>
+      </w:r>
+      <w:r>
+        <w:tab/>
+      </w:r>
+      <w:r>
+        <w:tab/>
+      </w:r>
+      <w:r>
+        <w:t xml:space="preserve">Removed </w:t>
+      </w:r>
+      <w:r>
+        <w:t>(*.*</w:t>
+      </w:r>
+      <w:r>
+        <w:t xml:space="preserve"> file, Regels (* t/m *), </w:t>
+      </w:r>
+      <w:r>
+        <w:br/>
+      </w:r>
+      <w:r>
+        <w:tab/>
+      </w:r>
+      <w:r>
+        <w:tab/>
+      </w:r>
+      <w:r>
+        <w:tab/>
+        <w:t>Date: (datum)</w:t>
+      </w:r>
+      <w:r>
+        <w:br/>
+      </w:r>
+      <w:r>
+        <w:rPr>
+          <w:rStyle w:val="Kop1Char"/>
+          <w:b w:val="0"/>
           <w:color w:val="auto"/>
         </w:rPr>
-      </w:pPr>
-      <w:r>
-        <w:rPr>
-          <w:color w:val="auto"/>
-        </w:rPr>
-        <w:t>Voorbeeld 1:</w:t>
-      </w:r>
-      <w:r>
-        <w:rPr>
-          <w:color w:val="auto"/>
-        </w:rPr>
-        <w:tab/>
-      </w:r>
-      <w:r>
-        <w:rPr>
-          <w:color w:val="auto"/>
-        </w:rPr>
-        <w:tab/>
-        <w:t>Added (*.</w:t>
-      </w:r>
-      <w:r>
-        <w:rPr>
-          <w:color w:val="auto"/>
-        </w:rPr>
-        <w:t>* file</w:t>
-      </w:r>
-      <w:r>
-        <w:rPr>
-          <w:color w:val="auto"/>
-        </w:rPr>
-        <w:t>, Regels (* t/m *), Date: (datum)</w:t>
-      </w:r>
-      <w:r>
-        <w:rPr>
-          <w:color w:val="auto"/>
-        </w:rPr>
-        <w:br/>
-        <w:t>Voorbeeld 2:</w:t>
-      </w:r>
-      <w:r>
-        <w:rPr>
-          <w:color w:val="auto"/>
-        </w:rPr>
-        <w:tab/>
-      </w:r>
-      <w:r>
-        <w:rPr>
-          <w:color w:val="auto"/>
-        </w:rPr>
-        <w:tab/>
-        <w:t xml:space="preserve">Modified </w:t>
-      </w:r>
-      <w:r>
-        <w:rPr>
-          <w:color w:val="auto"/>
-        </w:rPr>
-        <w:t xml:space="preserve">(*.* </w:t>
-      </w:r>
-      <w:r>
-        <w:rPr>
-          <w:color w:val="auto"/>
-        </w:rPr>
-        <w:t>file, Regels (* t/m *), Date: (datum)</w:t>
-      </w:r>
-      <w:r>
-        <w:rPr>
-          <w:color w:val="auto"/>
-        </w:rPr>
-        <w:br/>
-        <w:t>Voorbeeld 3:</w:t>
-      </w:r>
-      <w:r>
-        <w:rPr>
-          <w:color w:val="auto"/>
-        </w:rPr>
-        <w:tab/>
-      </w:r>
-      <w:r>
-        <w:rPr>
-          <w:color w:val="auto"/>
-        </w:rPr>
-        <w:tab/>
-      </w:r>
-      <w:r>
-        <w:rPr>
-          <w:color w:val="auto"/>
-        </w:rPr>
-        <w:t xml:space="preserve">Removed </w:t>
-      </w:r>
-      <w:r>
-        <w:rPr>
-          <w:color w:val="auto"/>
-        </w:rPr>
-        <w:t>(*.*</w:t>
-      </w:r>
-      <w:r>
-        <w:rPr>
-          <w:color w:val="auto"/>
-        </w:rPr>
-        <w:t xml:space="preserve"> file, Regels (* t/m *), Date: (datum)</w:t>
-      </w:r>
-      <w:r>
-        <w:rPr>
-          <w:color w:val="auto"/>
-        </w:rPr>
-        <w:br/>
-        <w:t>Voorbeeld 4:</w:t>
-      </w:r>
-      <w:r>
-        <w:rPr>
-          <w:color w:val="auto"/>
-        </w:rPr>
-        <w:tab/>
-      </w:r>
-      <w:r>
-        <w:rPr>
-          <w:color w:val="auto"/>
-        </w:rPr>
-        <w:tab/>
-        <w:t xml:space="preserve">Added </w:t>
-      </w:r>
-      <w:r>
-        <w:rPr>
-          <w:color w:val="auto"/>
-        </w:rPr>
-        <w:t xml:space="preserve">(*.* </w:t>
-      </w:r>
-      <w:r>
-        <w:rPr>
-          <w:color w:val="auto"/>
-        </w:rPr>
-        <w:t xml:space="preserve">file, Regels (* t/m *), </w:t>
-      </w:r>
-      <w:r>
-        <w:rPr>
-          <w:color w:val="auto"/>
-        </w:rPr>
-        <w:br/>
-      </w:r>
-      <w:r>
-        <w:rPr>
-          <w:color w:val="auto"/>
-        </w:rPr>
-        <w:tab/>
-      </w:r>
-      <w:r>
-        <w:rPr>
-          <w:color w:val="auto"/>
-        </w:rPr>
-        <w:tab/>
-      </w:r>
-      <w:r>
-        <w:rPr>
-          <w:color w:val="auto"/>
-        </w:rPr>
-        <w:tab/>
-      </w:r>
-      <w:r>
-        <w:rPr>
-          <w:color w:val="auto"/>
-        </w:rPr>
-        <w:t xml:space="preserve">Modified </w:t>
-      </w:r>
-      <w:r>
-        <w:rPr>
-          <w:color w:val="auto"/>
-        </w:rPr>
-        <w:t>(*.</w:t>
-      </w:r>
-      <w:r>
-        <w:rPr>
-          <w:color w:val="auto"/>
-        </w:rPr>
-        <w:t>*</w:t>
-      </w:r>
-      <w:r>
-        <w:rPr>
-          <w:color w:val="auto"/>
-        </w:rPr>
-        <w:t xml:space="preserve"> file, Regels (* t/m *), </w:t>
-      </w:r>
-      <w:r>
-        <w:rPr>
-          <w:color w:val="auto"/>
-        </w:rPr>
-        <w:tab/>
-      </w:r>
-      <w:r>
-        <w:rPr>
-          <w:color w:val="auto"/>
-        </w:rPr>
-        <w:tab/>
-      </w:r>
-      <w:r>
-        <w:rPr>
-          <w:color w:val="auto"/>
-        </w:rPr>
-        <w:tab/>
-      </w:r>
-      <w:r>
-        <w:rPr>
-          <w:color w:val="auto"/>
-        </w:rPr>
-        <w:br/>
-      </w:r>
-      <w:r>
-        <w:rPr>
-          <w:color w:val="auto"/>
-        </w:rPr>
-        <w:tab/>
-      </w:r>
-      <w:r>
-        <w:rPr>
-          <w:color w:val="auto"/>
-        </w:rPr>
-        <w:tab/>
-      </w:r>
-      <w:r>
-        <w:rPr>
-          <w:color w:val="auto"/>
-        </w:rPr>
-        <w:tab/>
-      </w:r>
-      <w:r>
-        <w:rPr>
-          <w:color w:val="auto"/>
-        </w:rPr>
-        <w:t xml:space="preserve">Removed </w:t>
-      </w:r>
-      <w:r>
-        <w:rPr>
-          <w:color w:val="auto"/>
-        </w:rPr>
-        <w:t>(*.*</w:t>
-      </w:r>
-      <w:r>
-        <w:rPr>
-          <w:color w:val="auto"/>
-        </w:rPr>
-        <w:t xml:space="preserve"> file, Regels (* t/m *), </w:t>
-      </w:r>
-      <w:r>
-        <w:rPr>
-          <w:color w:val="auto"/>
-        </w:rPr>
-        <w:br/>
-      </w:r>
-      <w:r>
-        <w:rPr>
-          <w:color w:val="auto"/>
-        </w:rPr>
-        <w:tab/>
-      </w:r>
-      <w:r>
-        <w:rPr>
-          <w:color w:val="auto"/>
-        </w:rPr>
-        <w:tab/>
-      </w:r>
-      <w:r>
-        <w:rPr>
-          <w:color w:val="auto"/>
-        </w:rPr>
-        <w:tab/>
-        <w:t>Date: (datum)</w:t>
-      </w:r>
-    </w:p>
-    <w:p>
-      <w:pPr>
-        <w:rPr>
-          <w:rFonts w:ascii="Century" w:hAnsi="Century"/>
-          <w:sz w:val="24"/>
-          <w:szCs w:val="24"/>
-        </w:rPr>
-      </w:pPr>
-    </w:p>
-    <w:p>
-      <w:pPr>
-        <w:rPr>
-          <w:rFonts w:ascii="Century" w:hAnsi="Century"/>
-          <w:sz w:val="24"/>
-          <w:szCs w:val="24"/>
-        </w:rPr>
-      </w:pPr>
+        <w:t>Stap 4:</w:t>
+      </w:r>
+      <w:r>
+        <w:br/>
+      </w:r>
+      <w:r>
+        <w:rPr>
+          <w:rFonts w:ascii="Century" w:hAnsi="Century"/>
+          <w:sz w:val="24"/>
+          <w:szCs w:val="24"/>
+        </w:rPr>
+        <w:t>Geef aan 'waarom' je iets veranderd hebt met bijvoorbeeld: W: Verkeerde positie afbeelding.</w:t>
+      </w:r>
+      <w:r>
+        <w:rPr>
+          <w:rFonts w:ascii="Century" w:hAnsi="Century"/>
+          <w:sz w:val="24"/>
+          <w:szCs w:val="24"/>
+        </w:rPr>
+        <w:br/>
+        <w:t>Geef aan 'daarom' je iets veranderd hebt met bijvoorbeeld: D: Het stond niet op de juiste positie.</w:t>
+      </w:r>
+      <w:r>
+        <w:br/>
+      </w:r>
     </w:p>
     <w:p>
       <w:pPr>
@@ -1423,7 +1312,6 @@
   <w:style w:type="character" w:default="1" w:styleId="Standaardalinea-lettertype">
     <w:name w:val="Default Paragraph Font"/>
     <w:uiPriority w:val="1"/>
-    <w:semiHidden/>
     <w:unhideWhenUsed/>
   </w:style>
   <w:style w:type="table" w:default="1" w:styleId="Standaardtabel">

</xml_diff>

<commit_message>
Revert "Modified Github_Rules_ Manual, W: Added new rule, D: Added (W: and D:), Date: 21-11-2014"
This reverts commit e4000d793a729ff6cd13e5812fd88f8124ae2bfb.
</commit_message>
<xml_diff>
--- a/Github_Rules_Manual.docx
+++ b/Github_Rules_Manual.docx
@@ -48,18 +48,25 @@
       <w:pPr>
         <w:rPr>
           <w:rFonts w:ascii="Century" w:hAnsi="Century"/>
-          <w:sz w:val="24"/>
-          <w:szCs w:val="24"/>
-        </w:rPr>
-      </w:pPr>
-      <w:r>
-        <w:rPr>
-          <w:rFonts w:ascii="Century" w:hAnsi="Century"/>
-          <w:b/>
-          <w:sz w:val="40"/>
-          <w:szCs w:val="40"/>
-        </w:rPr>
-        <w:t>Stap BELANGRIJK!!!:</w:t>
+        </w:rPr>
+      </w:pPr>
+    </w:p>
+    <w:p>
+      <w:pPr>
+        <w:rPr>
+          <w:rFonts w:ascii="Century" w:hAnsi="Century"/>
+          <w:sz w:val="24"/>
+          <w:szCs w:val="24"/>
+        </w:rPr>
+      </w:pPr>
+      <w:r>
+        <w:rPr>
+          <w:rFonts w:ascii="Century" w:hAnsi="Century"/>
+          <w:b/>
+          <w:sz w:val="40"/>
+          <w:szCs w:val="40"/>
+        </w:rPr>
+        <w:t>Stap 1:</w:t>
       </w:r>
       <w:r>
         <w:rPr>
@@ -76,70 +83,53 @@
           <w:sz w:val="24"/>
           <w:szCs w:val="24"/>
         </w:rPr>
-        <w:t>EERST SYNCEN VOORDAT JE GAAT COMMITEN!!!</w:t>
-      </w:r>
-    </w:p>
-    <w:p>
-      <w:pPr>
-        <w:rPr>
-          <w:rFonts w:ascii="Century" w:hAnsi="Century"/>
-          <w:sz w:val="24"/>
-          <w:szCs w:val="24"/>
-        </w:rPr>
-      </w:pPr>
-      <w:r>
-        <w:rPr>
-          <w:rFonts w:ascii="Century" w:hAnsi="Century"/>
-          <w:b/>
-          <w:sz w:val="40"/>
-          <w:szCs w:val="40"/>
-        </w:rPr>
-        <w:t>Stap 0:</w:t>
-      </w:r>
-      <w:r>
-        <w:rPr>
-          <w:rFonts w:ascii="Century" w:hAnsi="Century"/>
-          <w:b/>
-          <w:sz w:val="40"/>
-          <w:szCs w:val="40"/>
-        </w:rPr>
-        <w:br/>
-      </w:r>
-      <w:r>
-        <w:rPr>
-          <w:rFonts w:ascii="Century" w:hAnsi="Century"/>
-          <w:sz w:val="24"/>
-          <w:szCs w:val="24"/>
-        </w:rPr>
-        <w:t>Commit altijd met de naam van het document(en).</w:t>
-      </w:r>
-    </w:p>
-    <w:p>
-      <w:pPr>
-        <w:rPr>
-          <w:rFonts w:ascii="Century" w:hAnsi="Century"/>
-          <w:sz w:val="24"/>
-          <w:szCs w:val="24"/>
-        </w:rPr>
-      </w:pPr>
-      <w:r>
-        <w:rPr>
-          <w:rFonts w:ascii="Century" w:hAnsi="Century"/>
-          <w:b/>
-          <w:sz w:val="40"/>
-          <w:szCs w:val="40"/>
-        </w:rPr>
-        <w:t>Stap 1:</w:t>
-      </w:r>
-      <w:r>
-        <w:rPr>
-          <w:rFonts w:ascii="Century" w:hAnsi="Century"/>
-          <w:b/>
-          <w:sz w:val="40"/>
-          <w:szCs w:val="40"/>
-        </w:rPr>
-        <w:br/>
-      </w:r>
+        <w:t>Commit alti</w:t>
+      </w:r>
+      <w:r>
+        <w:rPr>
+          <w:rFonts w:ascii="Century" w:hAnsi="Century"/>
+          <w:sz w:val="24"/>
+          <w:szCs w:val="24"/>
+        </w:rPr>
+        <w:t>jd met de naam van het document(en).</w:t>
+      </w:r>
+    </w:p>
+    <w:p>
+      <w:pPr>
+        <w:rPr>
+          <w:rFonts w:ascii="Century" w:hAnsi="Century"/>
+          <w:sz w:val="24"/>
+          <w:szCs w:val="24"/>
+        </w:rPr>
+      </w:pPr>
+    </w:p>
+    <w:p>
+      <w:pPr>
+        <w:rPr>
+          <w:rFonts w:ascii="Century" w:hAnsi="Century"/>
+          <w:b/>
+          <w:sz w:val="40"/>
+          <w:szCs w:val="40"/>
+        </w:rPr>
+      </w:pPr>
+      <w:r>
+        <w:rPr>
+          <w:rFonts w:ascii="Century" w:hAnsi="Century"/>
+          <w:b/>
+          <w:sz w:val="40"/>
+          <w:szCs w:val="40"/>
+        </w:rPr>
+        <w:t>Stap 2:</w:t>
+      </w:r>
+    </w:p>
+    <w:p>
+      <w:pPr>
+        <w:rPr>
+          <w:rFonts w:ascii="Century" w:hAnsi="Century"/>
+          <w:sz w:val="24"/>
+          <w:szCs w:val="24"/>
+        </w:rPr>
+      </w:pPr>
       <w:r>
         <w:rPr>
           <w:rFonts w:ascii="Century" w:hAnsi="Century"/>
@@ -153,46 +143,10 @@
       <w:pPr>
         <w:rPr>
           <w:rFonts w:ascii="Century" w:hAnsi="Century"/>
-          <w:b/>
-          <w:sz w:val="40"/>
-          <w:szCs w:val="40"/>
-        </w:rPr>
-      </w:pPr>
-      <w:r>
-        <w:rPr>
-          <w:rFonts w:ascii="Century" w:hAnsi="Century"/>
-          <w:b/>
-          <w:sz w:val="40"/>
-          <w:szCs w:val="40"/>
-        </w:rPr>
-        <w:t>Stap 2:</w:t>
-      </w:r>
-    </w:p>
-    <w:p>
-      <w:pPr>
-        <w:rPr>
-          <w:rFonts w:ascii="Century" w:hAnsi="Century"/>
-          <w:sz w:val="24"/>
-          <w:szCs w:val="24"/>
-        </w:rPr>
-      </w:pPr>
-      <w:r>
-        <w:rPr>
-          <w:rFonts w:ascii="Century" w:hAnsi="Century"/>
-          <w:sz w:val="24"/>
-          <w:szCs w:val="24"/>
-        </w:rPr>
-        <w:t>Geef aan 'waarom' je iets veranderd hebt met bijvoorbeeld: W: Verkeerde positie afbeelding.</w:t>
-      </w:r>
-      <w:r>
-        <w:rPr>
-          <w:rFonts w:ascii="Century" w:hAnsi="Century"/>
-          <w:sz w:val="24"/>
-          <w:szCs w:val="24"/>
-        </w:rPr>
-        <w:br/>
-        <w:t>Geef aan 'daarom' je iets veranderd hebt met bijvoorbeeld: D: Het stond niet op de juiste positie.</w:t>
-      </w:r>
+          <w:sz w:val="24"/>
+          <w:szCs w:val="24"/>
+        </w:rPr>
+      </w:pPr>
     </w:p>
     <w:p>
       <w:pPr>
@@ -229,6 +183,15 @@
         </w:rPr>
         <w:t>Geef altijd aan wat je met het huidige document gedaan hebt met: Add, Modify of Removed aan.</w:t>
       </w:r>
+    </w:p>
+    <w:p>
+      <w:pPr>
+        <w:rPr>
+          <w:rFonts w:ascii="Century" w:hAnsi="Century"/>
+          <w:sz w:val="24"/>
+          <w:szCs w:val="24"/>
+        </w:rPr>
+      </w:pPr>
     </w:p>
     <w:p>
       <w:pPr>
@@ -390,6 +353,15 @@
       <w:pPr>
         <w:rPr>
           <w:rFonts w:ascii="Century" w:hAnsi="Century"/>
+          <w:sz w:val="24"/>
+          <w:szCs w:val="24"/>
+        </w:rPr>
+      </w:pPr>
+    </w:p>
+    <w:p>
+      <w:pPr>
+        <w:rPr>
+          <w:rFonts w:ascii="Century" w:hAnsi="Century"/>
           <w:b/>
           <w:sz w:val="40"/>
           <w:szCs w:val="40"/>
@@ -490,32 +462,6 @@
           <w:szCs w:val="24"/>
         </w:rPr>
       </w:pPr>
-      <w:r>
-        <w:rPr>
-          <w:rFonts w:ascii="Century" w:hAnsi="Century"/>
-          <w:b/>
-          <w:sz w:val="40"/>
-          <w:szCs w:val="40"/>
-        </w:rPr>
-        <w:t>Stap BELANGRIJK!!!:</w:t>
-      </w:r>
-      <w:r>
-        <w:rPr>
-          <w:rFonts w:ascii="Century" w:hAnsi="Century"/>
-          <w:b/>
-          <w:sz w:val="40"/>
-          <w:szCs w:val="40"/>
-        </w:rPr>
-        <w:br/>
-      </w:r>
-      <w:r>
-        <w:rPr>
-          <w:rFonts w:ascii="Century" w:hAnsi="Century"/>
-          <w:sz w:val="24"/>
-          <w:szCs w:val="24"/>
-        </w:rPr>
-        <w:t>EERST SYNCEN VOORDAT JE GAAT COMMITEN!!!</w:t>
-      </w:r>
     </w:p>
     <w:p>
       <w:pPr>
@@ -565,6 +511,15 @@
       <w:pPr>
         <w:rPr>
           <w:rFonts w:ascii="Century" w:hAnsi="Century"/>
+          <w:sz w:val="24"/>
+          <w:szCs w:val="24"/>
+        </w:rPr>
+      </w:pPr>
+    </w:p>
+    <w:p>
+      <w:pPr>
+        <w:rPr>
+          <w:rFonts w:ascii="Century" w:hAnsi="Century"/>
           <w:b/>
           <w:sz w:val="40"/>
           <w:szCs w:val="40"/>
@@ -601,6 +556,15 @@
       <w:pPr>
         <w:rPr>
           <w:rFonts w:ascii="Century" w:hAnsi="Century"/>
+          <w:sz w:val="24"/>
+          <w:szCs w:val="24"/>
+        </w:rPr>
+      </w:pPr>
+    </w:p>
+    <w:p>
+      <w:pPr>
+        <w:rPr>
+          <w:rFonts w:ascii="Century" w:hAnsi="Century"/>
           <w:b/>
           <w:sz w:val="40"/>
           <w:szCs w:val="40"/>
@@ -634,6 +598,22 @@
       </w:r>
     </w:p>
     <w:p>
+      <w:pPr>
+        <w:rPr>
+          <w:rFonts w:ascii="Century" w:hAnsi="Century"/>
+          <w:sz w:val="24"/>
+          <w:szCs w:val="24"/>
+        </w:rPr>
+      </w:pPr>
+    </w:p>
+    <w:p>
+      <w:pPr>
+        <w:rPr>
+          <w:rFonts w:ascii="Century" w:hAnsi="Century"/>
+          <w:sz w:val="24"/>
+          <w:szCs w:val="24"/>
+        </w:rPr>
+      </w:pPr>
       <w:r>
         <w:rPr>
           <w:rFonts w:ascii="Century" w:hAnsi="Century"/>
@@ -643,17 +623,17 @@
         </w:rPr>
         <w:t>Stap 4:</w:t>
       </w:r>
-      <w:r>
-        <w:rPr>
-          <w:rFonts w:ascii="Century" w:hAnsi="Century"/>
-          <w:b/>
-          <w:sz w:val="40"/>
-          <w:szCs w:val="40"/>
-        </w:rPr>
-        <w:br/>
-      </w:r>
-      <w:r>
-        <w:rPr>
+    </w:p>
+    <w:p>
+      <w:pPr>
+        <w:pStyle w:val="Kop3"/>
+        <w:rPr>
+          <w:color w:val="auto"/>
+        </w:rPr>
+      </w:pPr>
+      <w:r>
+        <w:rPr>
+          <w:color w:val="auto"/>
           <w:sz w:val="34"/>
           <w:szCs w:val="34"/>
         </w:rPr>
@@ -661,24 +641,31 @@
       </w:r>
       <w:r>
         <w:rPr>
+          <w:color w:val="auto"/>
           <w:sz w:val="34"/>
           <w:szCs w:val="34"/>
         </w:rPr>
         <w:br/>
       </w:r>
       <w:r>
+        <w:rPr>
+          <w:color w:val="auto"/>
+        </w:rPr>
         <w:t>Commit de changes wat je hebt veranderd.</w:t>
       </w:r>
     </w:p>
     <w:p>
       <w:pPr>
-        <w:rPr>
+        <w:pStyle w:val="Kop3"/>
+        <w:rPr>
+          <w:color w:val="auto"/>
           <w:sz w:val="34"/>
           <w:szCs w:val="34"/>
         </w:rPr>
       </w:pPr>
       <w:r>
         <w:rPr>
+          <w:color w:val="auto"/>
           <w:sz w:val="34"/>
           <w:szCs w:val="34"/>
         </w:rPr>
@@ -686,19 +673,31 @@
       </w:r>
     </w:p>
     <w:p>
-      <w:r>
+      <w:pPr>
+        <w:pStyle w:val="Kop3"/>
+        <w:rPr>
+          <w:color w:val="auto"/>
+        </w:rPr>
+      </w:pPr>
+      <w:r>
+        <w:rPr>
+          <w:color w:val="auto"/>
+        </w:rPr>
         <w:t>Zet de datum van de commitdatum erin.</w:t>
       </w:r>
     </w:p>
     <w:p>
       <w:pPr>
-        <w:rPr>
+        <w:pStyle w:val="Kop3"/>
+        <w:rPr>
+          <w:color w:val="auto"/>
           <w:sz w:val="34"/>
           <w:szCs w:val="34"/>
         </w:rPr>
       </w:pPr>
       <w:r>
         <w:rPr>
+          <w:color w:val="auto"/>
           <w:sz w:val="34"/>
           <w:szCs w:val="34"/>
         </w:rPr>
@@ -707,182 +706,294 @@
     </w:p>
     <w:p>
       <w:pPr>
-        <w:rPr>
-          <w:rFonts w:ascii="Century" w:hAnsi="Century"/>
-          <w:sz w:val="24"/>
-          <w:szCs w:val="24"/>
-        </w:rPr>
-      </w:pPr>
-      <w:r>
+        <w:pStyle w:val="Kop3"/>
+        <w:rPr>
+          <w:color w:val="auto"/>
+        </w:rPr>
+      </w:pPr>
+      <w:r>
+        <w:rPr>
+          <w:color w:val="auto"/>
+        </w:rPr>
         <w:t>Voorbeeld 1:</w:t>
       </w:r>
       <w:r>
-        <w:tab/>
-      </w:r>
-      <w:r>
+        <w:rPr>
+          <w:color w:val="auto"/>
+        </w:rPr>
+        <w:tab/>
+      </w:r>
+      <w:r>
+        <w:rPr>
+          <w:color w:val="auto"/>
+        </w:rPr>
         <w:tab/>
         <w:t>Added (*.</w:t>
       </w:r>
       <w:r>
+        <w:rPr>
+          <w:color w:val="auto"/>
+        </w:rPr>
         <w:t>* file</w:t>
       </w:r>
       <w:r>
+        <w:rPr>
+          <w:color w:val="auto"/>
+        </w:rPr>
         <w:t>, Regels (* t/m *), Date: (datum)</w:t>
       </w:r>
       <w:r>
+        <w:rPr>
+          <w:color w:val="auto"/>
+        </w:rPr>
         <w:br/>
         <w:t>Voorbeeld 2:</w:t>
       </w:r>
       <w:r>
-        <w:tab/>
-      </w:r>
-      <w:r>
+        <w:rPr>
+          <w:color w:val="auto"/>
+        </w:rPr>
+        <w:tab/>
+      </w:r>
+      <w:r>
+        <w:rPr>
+          <w:color w:val="auto"/>
+        </w:rPr>
         <w:tab/>
         <w:t xml:space="preserve">Modified </w:t>
       </w:r>
       <w:r>
+        <w:rPr>
+          <w:color w:val="auto"/>
+        </w:rPr>
         <w:t xml:space="preserve">(*.* </w:t>
       </w:r>
       <w:r>
+        <w:rPr>
+          <w:color w:val="auto"/>
+        </w:rPr>
         <w:t>file, Regels (* t/m *), Date: (datum)</w:t>
       </w:r>
       <w:r>
+        <w:rPr>
+          <w:color w:val="auto"/>
+        </w:rPr>
         <w:br/>
         <w:t>Voorbeeld 3:</w:t>
       </w:r>
       <w:r>
-        <w:tab/>
-      </w:r>
-      <w:r>
-        <w:tab/>
-      </w:r>
-      <w:r>
+        <w:rPr>
+          <w:color w:val="auto"/>
+        </w:rPr>
+        <w:tab/>
+      </w:r>
+      <w:r>
+        <w:rPr>
+          <w:color w:val="auto"/>
+        </w:rPr>
+        <w:tab/>
+      </w:r>
+      <w:r>
+        <w:rPr>
+          <w:color w:val="auto"/>
+        </w:rPr>
         <w:t xml:space="preserve">Removed </w:t>
       </w:r>
       <w:r>
+        <w:rPr>
+          <w:color w:val="auto"/>
+        </w:rPr>
         <w:t>(*.*</w:t>
       </w:r>
       <w:r>
+        <w:rPr>
+          <w:color w:val="auto"/>
+        </w:rPr>
         <w:t xml:space="preserve"> file, Regels (* t/m *), Date: (datum)</w:t>
       </w:r>
       <w:r>
+        <w:rPr>
+          <w:color w:val="auto"/>
+        </w:rPr>
         <w:br/>
         <w:t>Voorbeeld 4:</w:t>
       </w:r>
       <w:r>
-        <w:tab/>
-      </w:r>
-      <w:r>
+        <w:rPr>
+          <w:color w:val="auto"/>
+        </w:rPr>
+        <w:tab/>
+      </w:r>
+      <w:r>
+        <w:rPr>
+          <w:color w:val="auto"/>
+        </w:rPr>
         <w:tab/>
         <w:t xml:space="preserve">Added </w:t>
       </w:r>
       <w:r>
+        <w:rPr>
+          <w:color w:val="auto"/>
+        </w:rPr>
         <w:t xml:space="preserve">(*.* </w:t>
       </w:r>
       <w:r>
+        <w:rPr>
+          <w:color w:val="auto"/>
+        </w:rPr>
         <w:t xml:space="preserve">file, Regels (* t/m *), </w:t>
       </w:r>
       <w:r>
+        <w:rPr>
+          <w:color w:val="auto"/>
+        </w:rPr>
         <w:br/>
       </w:r>
       <w:r>
-        <w:tab/>
-      </w:r>
-      <w:r>
-        <w:tab/>
-      </w:r>
-      <w:r>
-        <w:tab/>
-      </w:r>
-      <w:r>
+        <w:rPr>
+          <w:color w:val="auto"/>
+        </w:rPr>
+        <w:tab/>
+      </w:r>
+      <w:r>
+        <w:rPr>
+          <w:color w:val="auto"/>
+        </w:rPr>
+        <w:tab/>
+      </w:r>
+      <w:r>
+        <w:rPr>
+          <w:color w:val="auto"/>
+        </w:rPr>
+        <w:tab/>
+      </w:r>
+      <w:r>
+        <w:rPr>
+          <w:color w:val="auto"/>
+        </w:rPr>
         <w:t xml:space="preserve">Modified </w:t>
       </w:r>
       <w:r>
+        <w:rPr>
+          <w:color w:val="auto"/>
+        </w:rPr>
         <w:t>(*.</w:t>
       </w:r>
       <w:r>
+        <w:rPr>
+          <w:color w:val="auto"/>
+        </w:rPr>
         <w:t>*</w:t>
       </w:r>
       <w:r>
+        <w:rPr>
+          <w:color w:val="auto"/>
+        </w:rPr>
         <w:t xml:space="preserve"> file, Regels (* t/m *), </w:t>
       </w:r>
       <w:r>
-        <w:tab/>
-      </w:r>
-      <w:r>
-        <w:tab/>
-      </w:r>
-      <w:r>
-        <w:tab/>
-      </w:r>
-      <w:r>
+        <w:rPr>
+          <w:color w:val="auto"/>
+        </w:rPr>
+        <w:tab/>
+      </w:r>
+      <w:r>
+        <w:rPr>
+          <w:color w:val="auto"/>
+        </w:rPr>
+        <w:tab/>
+      </w:r>
+      <w:r>
+        <w:rPr>
+          <w:color w:val="auto"/>
+        </w:rPr>
+        <w:tab/>
+      </w:r>
+      <w:r>
+        <w:rPr>
+          <w:color w:val="auto"/>
+        </w:rPr>
         <w:br/>
       </w:r>
       <w:r>
-        <w:tab/>
-      </w:r>
-      <w:r>
-        <w:tab/>
-      </w:r>
-      <w:r>
-        <w:tab/>
-      </w:r>
-      <w:r>
+        <w:rPr>
+          <w:color w:val="auto"/>
+        </w:rPr>
+        <w:tab/>
+      </w:r>
+      <w:r>
+        <w:rPr>
+          <w:color w:val="auto"/>
+        </w:rPr>
+        <w:tab/>
+      </w:r>
+      <w:r>
+        <w:rPr>
+          <w:color w:val="auto"/>
+        </w:rPr>
+        <w:tab/>
+      </w:r>
+      <w:r>
+        <w:rPr>
+          <w:color w:val="auto"/>
+        </w:rPr>
         <w:t xml:space="preserve">Removed </w:t>
       </w:r>
       <w:r>
+        <w:rPr>
+          <w:color w:val="auto"/>
+        </w:rPr>
         <w:t>(*.*</w:t>
       </w:r>
       <w:r>
+        <w:rPr>
+          <w:color w:val="auto"/>
+        </w:rPr>
         <w:t xml:space="preserve"> file, Regels (* t/m *), </w:t>
       </w:r>
       <w:r>
+        <w:rPr>
+          <w:color w:val="auto"/>
+        </w:rPr>
         <w:br/>
       </w:r>
       <w:r>
-        <w:tab/>
-      </w:r>
-      <w:r>
-        <w:tab/>
-      </w:r>
-      <w:r>
+        <w:rPr>
+          <w:color w:val="auto"/>
+        </w:rPr>
+        <w:tab/>
+      </w:r>
+      <w:r>
+        <w:rPr>
+          <w:color w:val="auto"/>
+        </w:rPr>
+        <w:tab/>
+      </w:r>
+      <w:r>
+        <w:rPr>
+          <w:color w:val="auto"/>
+        </w:rPr>
         <w:tab/>
         <w:t>Date: (datum)</w:t>
       </w:r>
-      <w:r>
-        <w:br/>
-      </w:r>
-      <w:r>
-        <w:rPr>
-          <w:rStyle w:val="Kop1Char"/>
-          <w:b w:val="0"/>
-          <w:color w:val="auto"/>
-        </w:rPr>
-        <w:t>Stap 4:</w:t>
-      </w:r>
-      <w:r>
-        <w:br/>
-      </w:r>
-      <w:r>
-        <w:rPr>
-          <w:rFonts w:ascii="Century" w:hAnsi="Century"/>
-          <w:sz w:val="24"/>
-          <w:szCs w:val="24"/>
-        </w:rPr>
-        <w:t>Geef aan 'waarom' je iets veranderd hebt met bijvoorbeeld: W: Verkeerde positie afbeelding.</w:t>
-      </w:r>
-      <w:r>
-        <w:rPr>
-          <w:rFonts w:ascii="Century" w:hAnsi="Century"/>
-          <w:sz w:val="24"/>
-          <w:szCs w:val="24"/>
-        </w:rPr>
-        <w:br/>
-        <w:t>Geef aan 'daarom' je iets veranderd hebt met bijvoorbeeld: D: Het stond niet op de juiste positie.</w:t>
-      </w:r>
-      <w:r>
-        <w:br/>
-      </w:r>
+    </w:p>
+    <w:p>
+      <w:pPr>
+        <w:rPr>
+          <w:rFonts w:ascii="Century" w:hAnsi="Century"/>
+          <w:sz w:val="24"/>
+          <w:szCs w:val="24"/>
+        </w:rPr>
+      </w:pPr>
+    </w:p>
+    <w:p>
+      <w:pPr>
+        <w:rPr>
+          <w:rFonts w:ascii="Century" w:hAnsi="Century"/>
+          <w:sz w:val="24"/>
+          <w:szCs w:val="24"/>
+        </w:rPr>
+      </w:pPr>
     </w:p>
     <w:p>
       <w:pPr>
@@ -1312,6 +1423,7 @@
   <w:style w:type="character" w:default="1" w:styleId="Standaardalinea-lettertype">
     <w:name w:val="Default Paragraph Font"/>
     <w:uiPriority w:val="1"/>
+    <w:semiHidden/>
     <w:unhideWhenUsed/>
   </w:style>
   <w:style w:type="table" w:default="1" w:styleId="Standaardtabel">

</xml_diff>

<commit_message>
Revert "Revert "Modified Github_Rules_ Manual, W: Added new rule, D: Added (W: and D:), Date: 21-11-2014""
This reverts commit 80196d145742de97ab7ecf42c0fc0aa4932a46c9.
</commit_message>
<xml_diff>
--- a/Github_Rules_Manual.docx
+++ b/Github_Rules_Manual.docx
@@ -48,8 +48,71 @@
       <w:pPr>
         <w:rPr>
           <w:rFonts w:ascii="Century" w:hAnsi="Century"/>
-        </w:rPr>
-      </w:pPr>
+          <w:sz w:val="24"/>
+          <w:szCs w:val="24"/>
+        </w:rPr>
+      </w:pPr>
+      <w:r>
+        <w:rPr>
+          <w:rFonts w:ascii="Century" w:hAnsi="Century"/>
+          <w:b/>
+          <w:sz w:val="40"/>
+          <w:szCs w:val="40"/>
+        </w:rPr>
+        <w:t>Stap BELANGRIJK!!!:</w:t>
+      </w:r>
+      <w:r>
+        <w:rPr>
+          <w:rFonts w:ascii="Century" w:hAnsi="Century"/>
+          <w:b/>
+          <w:sz w:val="40"/>
+          <w:szCs w:val="40"/>
+        </w:rPr>
+        <w:br/>
+      </w:r>
+      <w:r>
+        <w:rPr>
+          <w:rFonts w:ascii="Century" w:hAnsi="Century"/>
+          <w:sz w:val="24"/>
+          <w:szCs w:val="24"/>
+        </w:rPr>
+        <w:t>EERST SYNCEN VOORDAT JE GAAT COMMITEN!!!</w:t>
+      </w:r>
+    </w:p>
+    <w:p>
+      <w:pPr>
+        <w:rPr>
+          <w:rFonts w:ascii="Century" w:hAnsi="Century"/>
+          <w:sz w:val="24"/>
+          <w:szCs w:val="24"/>
+        </w:rPr>
+      </w:pPr>
+      <w:r>
+        <w:rPr>
+          <w:rFonts w:ascii="Century" w:hAnsi="Century"/>
+          <w:b/>
+          <w:sz w:val="40"/>
+          <w:szCs w:val="40"/>
+        </w:rPr>
+        <w:t>Stap 0:</w:t>
+      </w:r>
+      <w:r>
+        <w:rPr>
+          <w:rFonts w:ascii="Century" w:hAnsi="Century"/>
+          <w:b/>
+          <w:sz w:val="40"/>
+          <w:szCs w:val="40"/>
+        </w:rPr>
+        <w:br/>
+      </w:r>
+      <w:r>
+        <w:rPr>
+          <w:rFonts w:ascii="Century" w:hAnsi="Century"/>
+          <w:sz w:val="24"/>
+          <w:szCs w:val="24"/>
+        </w:rPr>
+        <w:t>Commit altijd met de naam van het document(en).</w:t>
+      </w:r>
     </w:p>
     <w:p>
       <w:pPr>
@@ -83,25 +146,8 @@
           <w:sz w:val="24"/>
           <w:szCs w:val="24"/>
         </w:rPr>
-        <w:t>Commit alti</w:t>
-      </w:r>
-      <w:r>
-        <w:rPr>
-          <w:rFonts w:ascii="Century" w:hAnsi="Century"/>
-          <w:sz w:val="24"/>
-          <w:szCs w:val="24"/>
-        </w:rPr>
-        <w:t>jd met de naam van het document(en).</w:t>
-      </w:r>
-    </w:p>
-    <w:p>
-      <w:pPr>
-        <w:rPr>
-          <w:rFonts w:ascii="Century" w:hAnsi="Century"/>
-          <w:sz w:val="24"/>
-          <w:szCs w:val="24"/>
-        </w:rPr>
-      </w:pPr>
+        <w:t>Zet de datum van de commitdatum erin.</w:t>
+      </w:r>
     </w:p>
     <w:p>
       <w:pPr>
@@ -136,17 +182,17 @@
           <w:sz w:val="24"/>
           <w:szCs w:val="24"/>
         </w:rPr>
-        <w:t>Zet de datum van de commitdatum erin.</w:t>
-      </w:r>
-    </w:p>
-    <w:p>
-      <w:pPr>
-        <w:rPr>
-          <w:rFonts w:ascii="Century" w:hAnsi="Century"/>
-          <w:sz w:val="24"/>
-          <w:szCs w:val="24"/>
-        </w:rPr>
-      </w:pPr>
+        <w:t>Geef aan 'waarom' je iets veranderd hebt met bijvoorbeeld: W: Verkeerde positie afbeelding.</w:t>
+      </w:r>
+      <w:r>
+        <w:rPr>
+          <w:rFonts w:ascii="Century" w:hAnsi="Century"/>
+          <w:sz w:val="24"/>
+          <w:szCs w:val="24"/>
+        </w:rPr>
+        <w:br/>
+        <w:t>Geef aan 'daarom' je iets veranderd hebt met bijvoorbeeld: D: Het stond niet op de juiste positie.</w:t>
+      </w:r>
     </w:p>
     <w:p>
       <w:pPr>
@@ -188,15 +234,6 @@
       <w:pPr>
         <w:rPr>
           <w:rFonts w:ascii="Century" w:hAnsi="Century"/>
-          <w:sz w:val="24"/>
-          <w:szCs w:val="24"/>
-        </w:rPr>
-      </w:pPr>
-    </w:p>
-    <w:p>
-      <w:pPr>
-        <w:rPr>
-          <w:rFonts w:ascii="Century" w:hAnsi="Century"/>
           <w:b/>
           <w:sz w:val="40"/>
           <w:szCs w:val="40"/>
@@ -348,15 +385,6 @@
         <w:tab/>
         <w:t>Removed (naam van document), Date: (datum)</w:t>
       </w:r>
-    </w:p>
-    <w:p>
-      <w:pPr>
-        <w:rPr>
-          <w:rFonts w:ascii="Century" w:hAnsi="Century"/>
-          <w:sz w:val="24"/>
-          <w:szCs w:val="24"/>
-        </w:rPr>
-      </w:pPr>
     </w:p>
     <w:p>
       <w:pPr>
@@ -462,6 +490,32 @@
           <w:szCs w:val="24"/>
         </w:rPr>
       </w:pPr>
+      <w:r>
+        <w:rPr>
+          <w:rFonts w:ascii="Century" w:hAnsi="Century"/>
+          <w:b/>
+          <w:sz w:val="40"/>
+          <w:szCs w:val="40"/>
+        </w:rPr>
+        <w:t>Stap BELANGRIJK!!!:</w:t>
+      </w:r>
+      <w:r>
+        <w:rPr>
+          <w:rFonts w:ascii="Century" w:hAnsi="Century"/>
+          <w:b/>
+          <w:sz w:val="40"/>
+          <w:szCs w:val="40"/>
+        </w:rPr>
+        <w:br/>
+      </w:r>
+      <w:r>
+        <w:rPr>
+          <w:rFonts w:ascii="Century" w:hAnsi="Century"/>
+          <w:sz w:val="24"/>
+          <w:szCs w:val="24"/>
+        </w:rPr>
+        <w:t>EERST SYNCEN VOORDAT JE GAAT COMMITEN!!!</w:t>
+      </w:r>
     </w:p>
     <w:p>
       <w:pPr>
@@ -511,15 +565,6 @@
       <w:pPr>
         <w:rPr>
           <w:rFonts w:ascii="Century" w:hAnsi="Century"/>
-          <w:sz w:val="24"/>
-          <w:szCs w:val="24"/>
-        </w:rPr>
-      </w:pPr>
-    </w:p>
-    <w:p>
-      <w:pPr>
-        <w:rPr>
-          <w:rFonts w:ascii="Century" w:hAnsi="Century"/>
           <w:b/>
           <w:sz w:val="40"/>
           <w:szCs w:val="40"/>
@@ -556,15 +601,6 @@
       <w:pPr>
         <w:rPr>
           <w:rFonts w:ascii="Century" w:hAnsi="Century"/>
-          <w:sz w:val="24"/>
-          <w:szCs w:val="24"/>
-        </w:rPr>
-      </w:pPr>
-    </w:p>
-    <w:p>
-      <w:pPr>
-        <w:rPr>
-          <w:rFonts w:ascii="Century" w:hAnsi="Century"/>
           <w:b/>
           <w:sz w:val="40"/>
           <w:szCs w:val="40"/>
@@ -598,22 +634,6 @@
       </w:r>
     </w:p>
     <w:p>
-      <w:pPr>
-        <w:rPr>
-          <w:rFonts w:ascii="Century" w:hAnsi="Century"/>
-          <w:sz w:val="24"/>
-          <w:szCs w:val="24"/>
-        </w:rPr>
-      </w:pPr>
-    </w:p>
-    <w:p>
-      <w:pPr>
-        <w:rPr>
-          <w:rFonts w:ascii="Century" w:hAnsi="Century"/>
-          <w:sz w:val="24"/>
-          <w:szCs w:val="24"/>
-        </w:rPr>
-      </w:pPr>
       <w:r>
         <w:rPr>
           <w:rFonts w:ascii="Century" w:hAnsi="Century"/>
@@ -623,17 +643,17 @@
         </w:rPr>
         <w:t>Stap 4:</w:t>
       </w:r>
-    </w:p>
-    <w:p>
-      <w:pPr>
-        <w:pStyle w:val="Kop3"/>
-        <w:rPr>
-          <w:color w:val="auto"/>
-        </w:rPr>
-      </w:pPr>
-      <w:r>
-        <w:rPr>
-          <w:color w:val="auto"/>
+      <w:r>
+        <w:rPr>
+          <w:rFonts w:ascii="Century" w:hAnsi="Century"/>
+          <w:b/>
+          <w:sz w:val="40"/>
+          <w:szCs w:val="40"/>
+        </w:rPr>
+        <w:br/>
+      </w:r>
+      <w:r>
+        <w:rPr>
           <w:sz w:val="34"/>
           <w:szCs w:val="34"/>
         </w:rPr>
@@ -641,31 +661,24 @@
       </w:r>
       <w:r>
         <w:rPr>
-          <w:color w:val="auto"/>
           <w:sz w:val="34"/>
           <w:szCs w:val="34"/>
         </w:rPr>
         <w:br/>
       </w:r>
       <w:r>
-        <w:rPr>
-          <w:color w:val="auto"/>
-        </w:rPr>
         <w:t>Commit de changes wat je hebt veranderd.</w:t>
       </w:r>
     </w:p>
     <w:p>
       <w:pPr>
-        <w:pStyle w:val="Kop3"/>
-        <w:rPr>
-          <w:color w:val="auto"/>
+        <w:rPr>
           <w:sz w:val="34"/>
           <w:szCs w:val="34"/>
         </w:rPr>
       </w:pPr>
       <w:r>
         <w:rPr>
-          <w:color w:val="auto"/>
           <w:sz w:val="34"/>
           <w:szCs w:val="34"/>
         </w:rPr>
@@ -673,31 +686,19 @@
       </w:r>
     </w:p>
     <w:p>
-      <w:pPr>
-        <w:pStyle w:val="Kop3"/>
-        <w:rPr>
-          <w:color w:val="auto"/>
-        </w:rPr>
-      </w:pPr>
-      <w:r>
-        <w:rPr>
-          <w:color w:val="auto"/>
-        </w:rPr>
+      <w:r>
         <w:t>Zet de datum van de commitdatum erin.</w:t>
       </w:r>
     </w:p>
     <w:p>
       <w:pPr>
-        <w:pStyle w:val="Kop3"/>
-        <w:rPr>
-          <w:color w:val="auto"/>
+        <w:rPr>
           <w:sz w:val="34"/>
           <w:szCs w:val="34"/>
         </w:rPr>
       </w:pPr>
       <w:r>
         <w:rPr>
-          <w:color w:val="auto"/>
           <w:sz w:val="34"/>
           <w:szCs w:val="34"/>
         </w:rPr>
@@ -706,294 +707,182 @@
     </w:p>
     <w:p>
       <w:pPr>
-        <w:pStyle w:val="Kop3"/>
-        <w:rPr>
+        <w:rPr>
+          <w:rFonts w:ascii="Century" w:hAnsi="Century"/>
+          <w:sz w:val="24"/>
+          <w:szCs w:val="24"/>
+        </w:rPr>
+      </w:pPr>
+      <w:r>
+        <w:t>Voorbeeld 1:</w:t>
+      </w:r>
+      <w:r>
+        <w:tab/>
+      </w:r>
+      <w:r>
+        <w:tab/>
+        <w:t>Added (*.</w:t>
+      </w:r>
+      <w:r>
+        <w:t>* file</w:t>
+      </w:r>
+      <w:r>
+        <w:t>, Regels (* t/m *), Date: (datum)</w:t>
+      </w:r>
+      <w:r>
+        <w:br/>
+        <w:t>Voorbeeld 2:</w:t>
+      </w:r>
+      <w:r>
+        <w:tab/>
+      </w:r>
+      <w:r>
+        <w:tab/>
+        <w:t xml:space="preserve">Modified </w:t>
+      </w:r>
+      <w:r>
+        <w:t xml:space="preserve">(*.* </w:t>
+      </w:r>
+      <w:r>
+        <w:t>file, Regels (* t/m *), Date: (datum)</w:t>
+      </w:r>
+      <w:r>
+        <w:br/>
+        <w:t>Voorbeeld 3:</w:t>
+      </w:r>
+      <w:r>
+        <w:tab/>
+      </w:r>
+      <w:r>
+        <w:tab/>
+      </w:r>
+      <w:r>
+        <w:t xml:space="preserve">Removed </w:t>
+      </w:r>
+      <w:r>
+        <w:t>(*.*</w:t>
+      </w:r>
+      <w:r>
+        <w:t xml:space="preserve"> file, Regels (* t/m *), Date: (datum)</w:t>
+      </w:r>
+      <w:r>
+        <w:br/>
+        <w:t>Voorbeeld 4:</w:t>
+      </w:r>
+      <w:r>
+        <w:tab/>
+      </w:r>
+      <w:r>
+        <w:tab/>
+        <w:t xml:space="preserve">Added </w:t>
+      </w:r>
+      <w:r>
+        <w:t xml:space="preserve">(*.* </w:t>
+      </w:r>
+      <w:r>
+        <w:t xml:space="preserve">file, Regels (* t/m *), </w:t>
+      </w:r>
+      <w:r>
+        <w:br/>
+      </w:r>
+      <w:r>
+        <w:tab/>
+      </w:r>
+      <w:r>
+        <w:tab/>
+      </w:r>
+      <w:r>
+        <w:tab/>
+      </w:r>
+      <w:r>
+        <w:t xml:space="preserve">Modified </w:t>
+      </w:r>
+      <w:r>
+        <w:t>(*.</w:t>
+      </w:r>
+      <w:r>
+        <w:t>*</w:t>
+      </w:r>
+      <w:r>
+        <w:t xml:space="preserve"> file, Regels (* t/m *), </w:t>
+      </w:r>
+      <w:r>
+        <w:tab/>
+      </w:r>
+      <w:r>
+        <w:tab/>
+      </w:r>
+      <w:r>
+        <w:tab/>
+      </w:r>
+      <w:r>
+        <w:br/>
+      </w:r>
+      <w:r>
+        <w:tab/>
+      </w:r>
+      <w:r>
+        <w:tab/>
+      </w:r>
+      <w:r>
+        <w:tab/>
+      </w:r>
+      <w:r>
+        <w:t xml:space="preserve">Removed </w:t>
+      </w:r>
+      <w:r>
+        <w:t>(*.*</w:t>
+      </w:r>
+      <w:r>
+        <w:t xml:space="preserve"> file, Regels (* t/m *), </w:t>
+      </w:r>
+      <w:r>
+        <w:br/>
+      </w:r>
+      <w:r>
+        <w:tab/>
+      </w:r>
+      <w:r>
+        <w:tab/>
+      </w:r>
+      <w:r>
+        <w:tab/>
+        <w:t>Date: (datum)</w:t>
+      </w:r>
+      <w:r>
+        <w:br/>
+      </w:r>
+      <w:r>
+        <w:rPr>
+          <w:rStyle w:val="Kop1Char"/>
+          <w:b w:val="0"/>
           <w:color w:val="auto"/>
         </w:rPr>
-      </w:pPr>
-      <w:r>
-        <w:rPr>
-          <w:color w:val="auto"/>
-        </w:rPr>
-        <w:t>Voorbeeld 1:</w:t>
-      </w:r>
-      <w:r>
-        <w:rPr>
-          <w:color w:val="auto"/>
-        </w:rPr>
-        <w:tab/>
-      </w:r>
-      <w:r>
-        <w:rPr>
-          <w:color w:val="auto"/>
-        </w:rPr>
-        <w:tab/>
-        <w:t>Added (*.</w:t>
-      </w:r>
-      <w:r>
-        <w:rPr>
-          <w:color w:val="auto"/>
-        </w:rPr>
-        <w:t>* file</w:t>
-      </w:r>
-      <w:r>
-        <w:rPr>
-          <w:color w:val="auto"/>
-        </w:rPr>
-        <w:t>, Regels (* t/m *), Date: (datum)</w:t>
-      </w:r>
-      <w:r>
-        <w:rPr>
-          <w:color w:val="auto"/>
-        </w:rPr>
-        <w:br/>
-        <w:t>Voorbeeld 2:</w:t>
-      </w:r>
-      <w:r>
-        <w:rPr>
-          <w:color w:val="auto"/>
-        </w:rPr>
-        <w:tab/>
-      </w:r>
-      <w:r>
-        <w:rPr>
-          <w:color w:val="auto"/>
-        </w:rPr>
-        <w:tab/>
-        <w:t xml:space="preserve">Modified </w:t>
-      </w:r>
-      <w:r>
-        <w:rPr>
-          <w:color w:val="auto"/>
-        </w:rPr>
-        <w:t xml:space="preserve">(*.* </w:t>
-      </w:r>
-      <w:r>
-        <w:rPr>
-          <w:color w:val="auto"/>
-        </w:rPr>
-        <w:t>file, Regels (* t/m *), Date: (datum)</w:t>
-      </w:r>
-      <w:r>
-        <w:rPr>
-          <w:color w:val="auto"/>
-        </w:rPr>
-        <w:br/>
-        <w:t>Voorbeeld 3:</w:t>
-      </w:r>
-      <w:r>
-        <w:rPr>
-          <w:color w:val="auto"/>
-        </w:rPr>
-        <w:tab/>
-      </w:r>
-      <w:r>
-        <w:rPr>
-          <w:color w:val="auto"/>
-        </w:rPr>
-        <w:tab/>
-      </w:r>
-      <w:r>
-        <w:rPr>
-          <w:color w:val="auto"/>
-        </w:rPr>
-        <w:t xml:space="preserve">Removed </w:t>
-      </w:r>
-      <w:r>
-        <w:rPr>
-          <w:color w:val="auto"/>
-        </w:rPr>
-        <w:t>(*.*</w:t>
-      </w:r>
-      <w:r>
-        <w:rPr>
-          <w:color w:val="auto"/>
-        </w:rPr>
-        <w:t xml:space="preserve"> file, Regels (* t/m *), Date: (datum)</w:t>
-      </w:r>
-      <w:r>
-        <w:rPr>
-          <w:color w:val="auto"/>
-        </w:rPr>
-        <w:br/>
-        <w:t>Voorbeeld 4:</w:t>
-      </w:r>
-      <w:r>
-        <w:rPr>
-          <w:color w:val="auto"/>
-        </w:rPr>
-        <w:tab/>
-      </w:r>
-      <w:r>
-        <w:rPr>
-          <w:color w:val="auto"/>
-        </w:rPr>
-        <w:tab/>
-        <w:t xml:space="preserve">Added </w:t>
-      </w:r>
-      <w:r>
-        <w:rPr>
-          <w:color w:val="auto"/>
-        </w:rPr>
-        <w:t xml:space="preserve">(*.* </w:t>
-      </w:r>
-      <w:r>
-        <w:rPr>
-          <w:color w:val="auto"/>
-        </w:rPr>
-        <w:t xml:space="preserve">file, Regels (* t/m *), </w:t>
-      </w:r>
-      <w:r>
-        <w:rPr>
-          <w:color w:val="auto"/>
-        </w:rPr>
-        <w:br/>
-      </w:r>
-      <w:r>
-        <w:rPr>
-          <w:color w:val="auto"/>
-        </w:rPr>
-        <w:tab/>
-      </w:r>
-      <w:r>
-        <w:rPr>
-          <w:color w:val="auto"/>
-        </w:rPr>
-        <w:tab/>
-      </w:r>
-      <w:r>
-        <w:rPr>
-          <w:color w:val="auto"/>
-        </w:rPr>
-        <w:tab/>
-      </w:r>
-      <w:r>
-        <w:rPr>
-          <w:color w:val="auto"/>
-        </w:rPr>
-        <w:t xml:space="preserve">Modified </w:t>
-      </w:r>
-      <w:r>
-        <w:rPr>
-          <w:color w:val="auto"/>
-        </w:rPr>
-        <w:t>(*.</w:t>
-      </w:r>
-      <w:r>
-        <w:rPr>
-          <w:color w:val="auto"/>
-        </w:rPr>
-        <w:t>*</w:t>
-      </w:r>
-      <w:r>
-        <w:rPr>
-          <w:color w:val="auto"/>
-        </w:rPr>
-        <w:t xml:space="preserve"> file, Regels (* t/m *), </w:t>
-      </w:r>
-      <w:r>
-        <w:rPr>
-          <w:color w:val="auto"/>
-        </w:rPr>
-        <w:tab/>
-      </w:r>
-      <w:r>
-        <w:rPr>
-          <w:color w:val="auto"/>
-        </w:rPr>
-        <w:tab/>
-      </w:r>
-      <w:r>
-        <w:rPr>
-          <w:color w:val="auto"/>
-        </w:rPr>
-        <w:tab/>
-      </w:r>
-      <w:r>
-        <w:rPr>
-          <w:color w:val="auto"/>
-        </w:rPr>
-        <w:br/>
-      </w:r>
-      <w:r>
-        <w:rPr>
-          <w:color w:val="auto"/>
-        </w:rPr>
-        <w:tab/>
-      </w:r>
-      <w:r>
-        <w:rPr>
-          <w:color w:val="auto"/>
-        </w:rPr>
-        <w:tab/>
-      </w:r>
-      <w:r>
-        <w:rPr>
-          <w:color w:val="auto"/>
-        </w:rPr>
-        <w:tab/>
-      </w:r>
-      <w:r>
-        <w:rPr>
-          <w:color w:val="auto"/>
-        </w:rPr>
-        <w:t xml:space="preserve">Removed </w:t>
-      </w:r>
-      <w:r>
-        <w:rPr>
-          <w:color w:val="auto"/>
-        </w:rPr>
-        <w:t>(*.*</w:t>
-      </w:r>
-      <w:r>
-        <w:rPr>
-          <w:color w:val="auto"/>
-        </w:rPr>
-        <w:t xml:space="preserve"> file, Regels (* t/m *), </w:t>
-      </w:r>
-      <w:r>
-        <w:rPr>
-          <w:color w:val="auto"/>
-        </w:rPr>
-        <w:br/>
-      </w:r>
-      <w:r>
-        <w:rPr>
-          <w:color w:val="auto"/>
-        </w:rPr>
-        <w:tab/>
-      </w:r>
-      <w:r>
-        <w:rPr>
-          <w:color w:val="auto"/>
-        </w:rPr>
-        <w:tab/>
-      </w:r>
-      <w:r>
-        <w:rPr>
-          <w:color w:val="auto"/>
-        </w:rPr>
-        <w:tab/>
-        <w:t>Date: (datum)</w:t>
-      </w:r>
-    </w:p>
-    <w:p>
-      <w:pPr>
-        <w:rPr>
-          <w:rFonts w:ascii="Century" w:hAnsi="Century"/>
-          <w:sz w:val="24"/>
-          <w:szCs w:val="24"/>
-        </w:rPr>
-      </w:pPr>
-    </w:p>
-    <w:p>
-      <w:pPr>
-        <w:rPr>
-          <w:rFonts w:ascii="Century" w:hAnsi="Century"/>
-          <w:sz w:val="24"/>
-          <w:szCs w:val="24"/>
-        </w:rPr>
-      </w:pPr>
+        <w:t>Stap 4:</w:t>
+      </w:r>
+      <w:r>
+        <w:br/>
+      </w:r>
+      <w:r>
+        <w:rPr>
+          <w:rFonts w:ascii="Century" w:hAnsi="Century"/>
+          <w:sz w:val="24"/>
+          <w:szCs w:val="24"/>
+        </w:rPr>
+        <w:t>Geef aan 'waarom' je iets veranderd hebt met bijvoorbeeld: W: Verkeerde positie afbeelding.</w:t>
+      </w:r>
+      <w:r>
+        <w:rPr>
+          <w:rFonts w:ascii="Century" w:hAnsi="Century"/>
+          <w:sz w:val="24"/>
+          <w:szCs w:val="24"/>
+        </w:rPr>
+        <w:br/>
+        <w:t>Geef aan 'daarom' je iets veranderd hebt met bijvoorbeeld: D: Het stond niet op de juiste positie.</w:t>
+      </w:r>
+      <w:r>
+        <w:br/>
+      </w:r>
     </w:p>
     <w:p>
       <w:pPr>
@@ -1423,7 +1312,6 @@
   <w:style w:type="character" w:default="1" w:styleId="Standaardalinea-lettertype">
     <w:name w:val="Default Paragraph Font"/>
     <w:uiPriority w:val="1"/>
-    <w:semiHidden/>
     <w:unhideWhenUsed/>
   </w:style>
   <w:style w:type="table" w:default="1" w:styleId="Standaardtabel">

</xml_diff>